<commit_message>
bips appendix title adjustment
</commit_message>
<xml_diff>
--- a/docx/for_use_mastering-bitcoin_appendix-bips_fr_CA.asciidoc.docx
+++ b/docx/for_use_mastering-bitcoin_appendix-bips_fr_CA.asciidoc.docx
@@ -43,7 +43,7 @@
         <w:t xml:space="preserve"> </w:t>
       </w:r>
       <w:r>
-        <w:t xml:space="preserve">du</w:t>
+        <w:t xml:space="preserve">de</w:t>
       </w:r>
       <w:r>
         <w:t xml:space="preserve"> </w:t>
@@ -57,7 +57,7 @@
         <w:pStyle w:val="Date"/>
       </w:pPr>
       <w:r>
-        <w:t xml:space="preserve">2022-03-09</w:t>
+        <w:t xml:space="preserve">2022-03-13</w:t>
       </w:r>
     </w:p>
     <w:bookmarkStart w:id="213" w:name="appdxbitcoinimpproposals"/>
@@ -66,7 +66,7 @@
         <w:pStyle w:val="Heading1"/>
       </w:pPr>
       <w:r>
-        <w:t xml:space="preserve">Bitcoin Improvement Proposals (ou Propositions d’amélioration du Bitcoin)</w:t>
+        <w:t xml:space="preserve">Bitcoin Improvement Proposals (ou Propositions d’amélioration de Bitcoin)</w:t>
       </w:r>
     </w:p>
     <w:p>

</xml_diff>